<commit_message>
Klar med problembeskrivningen tror jag
</commit_message>
<xml_diff>
--- a/AKS Steg 1 ASPNET.docx
+++ b/AKS Steg 1 ASPNET.docx
@@ -40,6 +40,15 @@
         </w:rPr>
         <w:t xml:space="preserve"> Park har anställt mig till att ta fram en databas som ska ta hand om alla kunder som går igenom kassan både internet bokningar och fysiska biljett köp ska vara registrerade. Kunden har också ett visst antal resurser och extra material som en besökare kan boka sig på dessa ska också finnas för att se vilka som är upptagna! osv.!</w:t>
       </w:r>
+      <w:r>
+        <w:rPr>
+          <w:sz w:val="24"/>
+          <w:szCs w:val="24"/>
+        </w:rPr>
+        <w:t xml:space="preserve">    </w:t>
+      </w:r>
+      <w:bookmarkStart w:id="0" w:name="_GoBack"/>
+      <w:bookmarkEnd w:id="0"/>
     </w:p>
     <w:p>
       <w:pPr>
@@ -5044,8 +5053,6 @@
         </w:rPr>
         <w:t>Fysisk</w:t>
       </w:r>
-      <w:bookmarkStart w:id="0" w:name="_GoBack"/>
-      <w:bookmarkEnd w:id="0"/>
       <w:r>
         <w:t xml:space="preserve"> </w:t>
       </w:r>

</xml_diff>